<commit_message>
update output and paper draft
</commit_message>
<xml_diff>
--- a/smokefree dividend draft.docx
+++ b/smokefree dividend draft.docx
@@ -1,6 +1,6 @@
 
 <file path=word/document.xml><?xml version="1.0" encoding="utf-8"?>
-<w:document xmlns:wpc="http://schemas.microsoft.com/office/word/2010/wordprocessingCanvas" xmlns:cx="http://schemas.microsoft.com/office/drawing/2014/chartex" xmlns:cx1="http://schemas.microsoft.com/office/drawing/2015/9/8/chartex" xmlns:cx2="http://schemas.microsoft.com/office/drawing/2015/10/21/chartex" xmlns:cx3="http://schemas.microsoft.com/office/drawing/2016/5/9/chartex" xmlns:cx4="http://schemas.microsoft.com/office/drawing/2016/5/10/chartex" xmlns:cx5="http://schemas.microsoft.com/office/drawing/2016/5/11/chartex" xmlns:cx6="http://schemas.microsoft.com/office/drawing/2016/5/12/chartex" xmlns:cx7="http://schemas.microsoft.com/office/drawing/2016/5/13/chartex" xmlns:cx8="http://schemas.microsoft.com/office/drawing/2016/5/14/chartex" xmlns:mc="http://schemas.openxmlformats.org/markup-compatibility/2006" xmlns:aink="http://schemas.microsoft.com/office/drawing/2016/ink" xmlns:am3d="http://schemas.microsoft.com/office/drawing/2017/model3d" xmlns:o="urn:schemas-microsoft-com:office:office" xmlns:r="http://schemas.openxmlformats.org/officeDocument/2006/relationships" xmlns:m="http://schemas.openxmlformats.org/officeDocument/2006/math" xmlns:v="urn:schemas-microsoft-com:vml" xmlns:wp14="http://schemas.microsoft.com/office/word/2010/wordprocessingDrawing" xmlns:wp="http://schemas.openxmlformats.org/drawingml/2006/wordprocessingDrawing" xmlns:w10="urn:schemas-microsoft-com:office:word" xmlns:w="http://schemas.openxmlformats.org/wordprocessingml/2006/main" xmlns:w14="http://schemas.microsoft.com/office/word/2010/wordml" xmlns:w15="http://schemas.microsoft.com/office/word/2012/wordml" xmlns:w16cex="http://schemas.microsoft.com/office/word/2018/wordml/cex" xmlns:w16cid="http://schemas.microsoft.com/office/word/2016/wordml/cid" xmlns:w16="http://schemas.microsoft.com/office/word/2018/wordml" xmlns:w16se="http://schemas.microsoft.com/office/word/2015/wordml/symex" xmlns:wpg="http://schemas.microsoft.com/office/word/2010/wordprocessingGroup" xmlns:wpi="http://schemas.microsoft.com/office/word/2010/wordprocessingInk" xmlns:wne="http://schemas.microsoft.com/office/word/2006/wordml" xmlns:wps="http://schemas.microsoft.com/office/word/2010/wordprocessingShape" mc:Ignorable="w14 w15 w16se w16cid w16 w16cex wp14">
+<w:document xmlns:wpc="http://schemas.microsoft.com/office/word/2010/wordprocessingCanvas" xmlns:cx="http://schemas.microsoft.com/office/drawing/2014/chartex" xmlns:cx1="http://schemas.microsoft.com/office/drawing/2015/9/8/chartex" xmlns:cx2="http://schemas.microsoft.com/office/drawing/2015/10/21/chartex" xmlns:cx3="http://schemas.microsoft.com/office/drawing/2016/5/9/chartex" xmlns:cx4="http://schemas.microsoft.com/office/drawing/2016/5/10/chartex" xmlns:cx5="http://schemas.microsoft.com/office/drawing/2016/5/11/chartex" xmlns:cx6="http://schemas.microsoft.com/office/drawing/2016/5/12/chartex" xmlns:cx7="http://schemas.microsoft.com/office/drawing/2016/5/13/chartex" xmlns:cx8="http://schemas.microsoft.com/office/drawing/2016/5/14/chartex" xmlns:mc="http://schemas.openxmlformats.org/markup-compatibility/2006" xmlns:aink="http://schemas.microsoft.com/office/drawing/2016/ink" xmlns:am3d="http://schemas.microsoft.com/office/drawing/2017/model3d" xmlns:o="urn:schemas-microsoft-com:office:office" xmlns:r="http://schemas.openxmlformats.org/officeDocument/2006/relationships" xmlns:m="http://schemas.openxmlformats.org/officeDocument/2006/math" xmlns:v="urn:schemas-microsoft-com:vml" xmlns:wp14="http://schemas.microsoft.com/office/word/2010/wordprocessingDrawing" xmlns:wp="http://schemas.openxmlformats.org/drawingml/2006/wordprocessingDrawing" xmlns:w10="urn:schemas-microsoft-com:office:word" xmlns:w="http://schemas.openxmlformats.org/wordprocessingml/2006/main" xmlns:w14="http://schemas.microsoft.com/office/word/2010/wordml" xmlns:w15="http://schemas.microsoft.com/office/word/2012/wordml" xmlns:w16cex="http://schemas.microsoft.com/office/word/2018/wordml/cex" xmlns:w16cid="http://schemas.microsoft.com/office/word/2016/wordml/cid" xmlns:w16="http://schemas.microsoft.com/office/word/2018/wordml" xmlns:w16sdtdh="http://schemas.microsoft.com/office/word/2020/wordml/sdtdatahash" xmlns:w16se="http://schemas.microsoft.com/office/word/2015/wordml/symex" xmlns:wpg="http://schemas.microsoft.com/office/word/2010/wordprocessingGroup" xmlns:wpi="http://schemas.microsoft.com/office/word/2010/wordprocessingInk" xmlns:wne="http://schemas.microsoft.com/office/word/2006/wordml" xmlns:wps="http://schemas.microsoft.com/office/word/2010/wordprocessingShape" mc:Ignorable="w14 w15 w16se w16cid w16 w16cex w16sdtdh wp14">
   <w:body>
     <w:p>
       <w:pPr>
@@ -338,10 +338,10 @@
         <w:t xml:space="preserve"> is </w:t>
       </w:r>
       <w:r>
-        <w:t>£7.</w:t>
-      </w:r>
-      <w:r>
-        <w:t>59</w:t>
+        <w:t>£</w:t>
+      </w:r>
+      <w:r>
+        <w:t>8.152</w:t>
       </w:r>
       <w:r>
         <w:t xml:space="preserve"> billion per year</w:t>
@@ -434,10 +434,19 @@
         <w:t>, total tobacco duty receipts from England are still estimated at £7.64 billion.</w:t>
       </w:r>
       <w:r>
-        <w:t xml:space="preserve"> This suggests the mean weekly expenditure figure of £23.81 </w:t>
-      </w:r>
-      <w:r>
-        <w:t xml:space="preserve">is an under-estimate of the true mean due to under-reporting in the data. In order to produce mean weekly spending estimates from the toolkit data which are consistent with the amount implied by HMRC duty receipts, we therefore estimate an upshift factor to apply to the spending data. </w:t>
+        <w:t xml:space="preserve"> Considering that total expenditure must also comprise value added tax and industry profit margins, the implied total expenditure of £8.152</w:t>
+      </w:r>
+      <w:r>
+        <w:t xml:space="preserve"> billion</w:t>
+      </w:r>
+      <w:r>
+        <w:t xml:space="preserve"> estimated from raw toolkit data is </w:t>
+      </w:r>
+      <w:r>
+        <w:t>still implausibly low.</w:t>
+      </w:r>
+      <w:r>
+        <w:t xml:space="preserve"> </w:t>
       </w:r>
     </w:p>
     <w:p>
@@ -450,50 +459,40 @@
         <w:jc w:val="both"/>
       </w:pPr>
       <w:r>
-        <w:t xml:space="preserve">To calculate the required upshift factor we </w:t>
-      </w:r>
-      <w:r>
-        <w:t>estimate the total annual expenditure implied by the total duties received by HMRC</w:t>
-      </w:r>
-      <w:r>
-        <w:t xml:space="preserve"> and take the ratio of this figure to the estimate based on the raw toolkit data. We </w:t>
-      </w:r>
-      <w:r>
-        <w:t>do this separately for factory-made cigarettes and hand-rolling tobacco (HRT). The approach for each product is to take the price (per pack of 20 cigarettes or per 100g of HRT) and calculate the total duty paid</w:t>
-      </w:r>
-      <w:r>
-        <w:t xml:space="preserve"> on the respective quantity</w:t>
-      </w:r>
-      <w:r>
-        <w:t xml:space="preserve"> – based on </w:t>
-      </w:r>
-      <w:r>
-        <w:t xml:space="preserve">the </w:t>
-      </w:r>
-      <w:r>
-        <w:t xml:space="preserve">duty rates </w:t>
-      </w:r>
-      <w:r>
-        <w:t xml:space="preserve">on </w:t>
-      </w:r>
-      <w:r>
-        <w:t>December 2018</w:t>
-      </w:r>
-      <w:r>
-        <w:t xml:space="preserve">. The percentage of the market price which is paid as duty is calculated from these figures and applied to the duty receipts data to estimate total </w:t>
-      </w:r>
-      <w:r>
-        <w:lastRenderedPageBreak/>
-        <w:t xml:space="preserve">expenditure on (legally supplied) tobacco. Price data for cigarettes is obtained from the ONS and the December 2018 price of £10.63 for a pack of 20 cigarettes is used in the calculation. For HRT, </w:t>
-      </w:r>
-      <w:r>
-        <w:t xml:space="preserve">price is taken as an average of online supermarket prices in December 2020 and deflated to December 2018 prices using the </w:t>
-      </w:r>
-      <w:r>
-        <w:t>All-Tobacco</w:t>
-      </w:r>
-      <w:r>
-        <w:t xml:space="preserve"> component of the consumer prices index (CPI). </w:t>
+        <w:t xml:space="preserve">This suggests </w:t>
+      </w:r>
+      <w:r>
+        <w:t xml:space="preserve">that </w:t>
+      </w:r>
+      <w:r>
+        <w:t>the mean weekly expenditure figure of £</w:t>
+      </w:r>
+      <w:r>
+        <w:t>25</w:t>
+      </w:r>
+      <w:r>
+        <w:t>.</w:t>
+      </w:r>
+      <w:r>
+        <w:t>57</w:t>
+      </w:r>
+      <w:r>
+        <w:t xml:space="preserve"> </w:t>
+      </w:r>
+      <w:r>
+        <w:t>is an under-estimate of the true mean due to under-reporting</w:t>
+      </w:r>
+      <w:r>
+        <w:t xml:space="preserve"> of expenditures by individuals</w:t>
+      </w:r>
+      <w:r>
+        <w:t xml:space="preserve"> in the data. In order to produce mean weekly spending estimates from the toolkit data which are consistent with the amount</w:t>
+      </w:r>
+      <w:r>
+        <w:t xml:space="preserve"> of total expenditure</w:t>
+      </w:r>
+      <w:r>
+        <w:t xml:space="preserve"> implied by HMRC duty receipts, we therefore estimate an upshift factor to apply to the spending data. </w:t>
       </w:r>
     </w:p>
     <w:p>
@@ -506,6 +505,103 @@
         <w:jc w:val="both"/>
       </w:pPr>
       <w:r>
+        <w:t xml:space="preserve">To calculate the required upshift factor we </w:t>
+      </w:r>
+      <w:r>
+        <w:t xml:space="preserve">first </w:t>
+      </w:r>
+      <w:r>
+        <w:t>estimate the total annual expenditure implied by the total duties received by HMRC</w:t>
+      </w:r>
+      <w:r>
+        <w:t>.</w:t>
+      </w:r>
+      <w:r>
+        <w:t xml:space="preserve"> </w:t>
+      </w:r>
+      <w:r>
+        <w:t>The upshift factor is then obtained by</w:t>
+      </w:r>
+      <w:r>
+        <w:t xml:space="preserve"> take the ratio of this figure to the </w:t>
+      </w:r>
+      <w:r>
+        <w:t xml:space="preserve">£8.152 billion </w:t>
+      </w:r>
+      <w:r>
+        <w:t xml:space="preserve">estimate based on the raw </w:t>
+      </w:r>
+      <w:r>
+        <w:t>STS</w:t>
+      </w:r>
+      <w:r>
+        <w:t xml:space="preserve"> data. We </w:t>
+      </w:r>
+      <w:r>
+        <w:t xml:space="preserve">calculate the total </w:t>
+      </w:r>
+      <w:r>
+        <w:lastRenderedPageBreak/>
+        <w:t xml:space="preserve">expenditures </w:t>
+      </w:r>
+      <w:r>
+        <w:t>separately for factory-made cigarettes and hand-rolling tobacco (HRT). The approach for each product is to take the price (per pack of 20 cigarettes or per 100g of HRT) and calculate the total duty paid</w:t>
+      </w:r>
+      <w:r>
+        <w:t xml:space="preserve"> on the respective quantity</w:t>
+      </w:r>
+      <w:r>
+        <w:t xml:space="preserve"> – based on </w:t>
+      </w:r>
+      <w:r>
+        <w:t xml:space="preserve">the </w:t>
+      </w:r>
+      <w:r>
+        <w:t xml:space="preserve">duty rates </w:t>
+      </w:r>
+      <w:r>
+        <w:t xml:space="preserve">on </w:t>
+      </w:r>
+      <w:r>
+        <w:t>December 2018</w:t>
+      </w:r>
+      <w:r>
+        <w:t xml:space="preserve"> of £228.29 per 1,000 sticks of factory-made cigarettes and £234.65 per kilogram of HRT</w:t>
+      </w:r>
+      <w:r>
+        <w:t xml:space="preserve">. </w:t>
+      </w:r>
+    </w:p>
+    <w:p>
+      <w:pPr>
+        <w:jc w:val="both"/>
+      </w:pPr>
+    </w:p>
+    <w:p>
+      <w:pPr>
+        <w:jc w:val="both"/>
+      </w:pPr>
+      <w:r>
+        <w:t xml:space="preserve">Price data for cigarettes is obtained from the ONS and the December 2018 price of £10.63 for a pack of 20 cigarettes is used in the calculation. For HRT, price is taken as an average of online supermarket prices in December 2020 and deflated to December 2018 prices using the All-Tobacco component of the consumer prices index (CPI). </w:t>
+      </w:r>
+      <w:r>
+        <w:t xml:space="preserve">The percentage of the market price which is paid as duty is calculated from these figures and applied to the duty receipts data to estimate total expenditure on (legally supplied) tobacco. </w:t>
+      </w:r>
+    </w:p>
+    <w:p>
+      <w:pPr>
+        <w:jc w:val="both"/>
+      </w:pPr>
+    </w:p>
+    <w:p>
+      <w:pPr>
+        <w:jc w:val="both"/>
+        <w:rPr>
+          <w:b/>
+          <w:bCs/>
+        </w:rPr>
+      </w:pPr>
+      <w:r>
         <w:t xml:space="preserve">As </w:t>
       </w:r>
       <w:r>
@@ -542,11 +638,28 @@
         </w:rPr>
         <w:t xml:space="preserve"> </w:t>
       </w:r>
+    </w:p>
+    <w:p>
+      <w:pPr>
+        <w:jc w:val="both"/>
+        <w:rPr>
+          <w:b/>
+          <w:bCs/>
+        </w:rPr>
+      </w:pPr>
+    </w:p>
+    <w:p>
+      <w:pPr>
+        <w:jc w:val="both"/>
+      </w:pPr>
       <w:r>
         <w:t>As the market shares are shares in consumption not expenditure, and prices per cigarette are lower for illicit sources, this figure is multiplied by the average illicit price as a proportion of the average legal price</w:t>
       </w:r>
       <w:r>
-        <w:t>. The average cost of illicit sources of tobacco are</w:t>
+        <w:t xml:space="preserve">. The average cost of illicit sources of tobacco </w:t>
+      </w:r>
+      <w:r>
+        <w:t>have been estimated at</w:t>
       </w:r>
       <w:r>
         <w:t xml:space="preserve"> approximately </w:t>
@@ -746,16 +859,31 @@
         <w:t xml:space="preserve">Based on </w:t>
       </w:r>
       <w:r>
-        <w:t>the above calculations, we</w:t>
+        <w:t xml:space="preserve">the above </w:t>
+      </w:r>
+      <w:r>
+        <w:t>formula</w:t>
+      </w:r>
+      <w:r>
+        <w:t xml:space="preserve">, </w:t>
+      </w:r>
+      <w:r>
+        <w:t>we calculate a total expenditure on tobacco of £1</w:t>
+      </w:r>
+      <w:r>
+        <w:t>4,645bn across both products and in total over both legal and illicit sources. Dividing this by the</w:t>
       </w:r>
       <w:r>
         <w:t xml:space="preserve"> </w:t>
       </w:r>
       <w:r>
-        <w:t>multiply</w:t>
-      </w:r>
-      <w:r>
-        <w:t xml:space="preserve"> the survey responses by a factor of</w:t>
+        <w:t xml:space="preserve">£8.152 </w:t>
+      </w:r>
+      <w:r>
+        <w:t>expenditure figure estimated from the STS data yields an upshift</w:t>
+      </w:r>
+      <w:r>
+        <w:t xml:space="preserve"> factor of</w:t>
       </w:r>
       <w:r>
         <w:t xml:space="preserve"> around</w:t>
@@ -767,10 +895,7 @@
         <w:t>1.</w:t>
       </w:r>
       <w:r>
-        <w:t>9</w:t>
-      </w:r>
-      <w:r>
-        <w:t>3</w:t>
+        <w:t>796</w:t>
       </w:r>
       <w:r>
         <w:t xml:space="preserve"> </w:t>
@@ -779,13 +904,51 @@
         <w:t>to account for underreporting of spend</w:t>
       </w:r>
       <w:r>
-        <w:t>. The detailed breakdown of the upshift factor calculation</w:t>
+        <w:t xml:space="preserve"> in the survey data</w:t>
+      </w:r>
+      <w:r>
+        <w:t xml:space="preserve">. </w:t>
+      </w:r>
+      <w:r>
+        <w:t>A</w:t>
+      </w:r>
+      <w:r>
+        <w:t xml:space="preserve"> detailed breakdown of the upshift factor calculation</w:t>
+      </w:r>
+      <w:r>
+        <w:t xml:space="preserve"> described here</w:t>
       </w:r>
       <w:r>
         <w:t xml:space="preserve"> </w:t>
       </w:r>
       <w:r>
-        <w:t xml:space="preserve">is given in Table 1. </w:t>
+        <w:t xml:space="preserve">is </w:t>
+      </w:r>
+      <w:r>
+        <w:t>presented</w:t>
+      </w:r>
+      <w:r>
+        <w:t xml:space="preserve"> in Table 1. </w:t>
+      </w:r>
+    </w:p>
+    <w:p>
+      <w:pPr>
+        <w:jc w:val="both"/>
+      </w:pPr>
+    </w:p>
+    <w:p>
+      <w:pPr>
+        <w:rPr>
+          <w:b/>
+          <w:bCs/>
+        </w:rPr>
+      </w:pPr>
+      <w:r>
+        <w:rPr>
+          <w:b/>
+          <w:bCs/>
+        </w:rPr>
+        <w:t>Results</w:t>
       </w:r>
     </w:p>
     <w:p>
@@ -798,7 +961,19 @@
         <w:jc w:val="both"/>
       </w:pPr>
       <w:r>
-        <w:t>Table 2 presents the impact of this upshifting on average weekly expenditure on tobacco, estimated for different population subgroups</w:t>
+        <w:t xml:space="preserve">Table 2 presents the impact of </w:t>
+      </w:r>
+      <w:r>
+        <w:t>the</w:t>
+      </w:r>
+      <w:r>
+        <w:t xml:space="preserve"> upshifting on average weekly expenditure on tobacco</w:t>
+      </w:r>
+      <w:r>
+        <w:t xml:space="preserve"> by smokers</w:t>
+      </w:r>
+      <w:r>
+        <w:t>, estimated for different population subgroups</w:t>
       </w:r>
       <w:r>
         <w:t xml:space="preserve"> in the STS data</w:t>
@@ -807,16 +982,140 @@
         <w:t xml:space="preserve">. </w:t>
       </w:r>
       <w:r>
-        <w:t xml:space="preserve">Average spending is slightly higher for those on lower social grades (£46.71 in C2DE compared to £44.70 in ABC1) and is similar for male and female smokers. The starkest differences are by age and by region. </w:t>
-      </w:r>
-      <w:r>
-        <w:t xml:space="preserve">The oldest (aged over 45) smokers spend around £50 per week on tobacco while the 16-24 age groups spend around £35 </w:t>
+        <w:t xml:space="preserve">The overall average spending per week is adjusted from £25.57 to £45.93. </w:t>
+      </w:r>
+      <w:r>
+        <w:t xml:space="preserve">Average spending is slightly higher for those on lower social grades </w:t>
+      </w:r>
+      <w:r>
+        <w:t xml:space="preserve">at </w:t>
+      </w:r>
+      <w:r>
+        <w:t>£46.</w:t>
+      </w:r>
+      <w:r>
+        <w:t>22</w:t>
+      </w:r>
+      <w:r>
+        <w:t xml:space="preserve"> in C2DE</w:t>
+      </w:r>
+      <w:r>
+        <w:t xml:space="preserve"> - the working class and non-working social grades -</w:t>
+      </w:r>
+      <w:r>
+        <w:t xml:space="preserve"> compared to £4</w:t>
+      </w:r>
+      <w:r>
+        <w:t>5</w:t>
+      </w:r>
+      <w:r>
+        <w:t>.</w:t>
+      </w:r>
+      <w:r>
+        <w:t>45</w:t>
+      </w:r>
+      <w:r>
+        <w:t xml:space="preserve"> in</w:t>
+      </w:r>
+      <w:r>
+        <w:t xml:space="preserve"> the middle class</w:t>
+      </w:r>
+      <w:r>
+        <w:t xml:space="preserve"> ABC1</w:t>
+      </w:r>
+      <w:r>
+        <w:t xml:space="preserve"> social grades</w:t>
+      </w:r>
+      <w:r>
+        <w:t>.</w:t>
+      </w:r>
+      <w:r>
+        <w:t xml:space="preserve"> These very similar spending figures suggest that smokers at lower social grades, whose incomes will be lower on average, spend a higher proportion of their disposable income on smoking.  </w:t>
+      </w:r>
+      <w:r>
+        <w:t xml:space="preserve">Average </w:t>
+      </w:r>
+      <w:r>
+        <w:t xml:space="preserve">weekly </w:t>
+      </w:r>
+      <w:r>
+        <w:lastRenderedPageBreak/>
+        <w:t>spending</w:t>
+      </w:r>
+      <w:r>
+        <w:t xml:space="preserve"> is </w:t>
+      </w:r>
+      <w:r>
+        <w:t xml:space="preserve">also </w:t>
+      </w:r>
+      <w:r>
+        <w:t>similar for male and female smokers</w:t>
+      </w:r>
+      <w:r>
+        <w:t xml:space="preserve"> - £46.55 per week compared to £45.23</w:t>
+      </w:r>
+      <w:r>
+        <w:t xml:space="preserve">. </w:t>
+      </w:r>
+      <w:r>
+        <w:t xml:space="preserve"> </w:t>
+      </w:r>
+      <w:r>
+        <w:t xml:space="preserve">The starkest differences are by age and by region. </w:t>
+      </w:r>
+      <w:r>
+        <w:t xml:space="preserve">Expenditure on smoking increases, at a diminishing rate, with age. </w:t>
+      </w:r>
+      <w:r>
+        <w:t xml:space="preserve">The oldest </w:t>
+      </w:r>
+      <w:r>
+        <w:t xml:space="preserve">three groups </w:t>
+      </w:r>
+      <w:r>
+        <w:t>(</w:t>
+      </w:r>
+      <w:r>
+        <w:t>45-54, 55-64, and 65+</w:t>
+      </w:r>
+      <w:r>
+        <w:t xml:space="preserve">) smokers </w:t>
+      </w:r>
+      <w:r>
+        <w:t xml:space="preserve">all </w:t>
+      </w:r>
+      <w:r>
+        <w:t xml:space="preserve">spend around £50 per week on tobacco while the 16-24 age groups spend around £35 </w:t>
       </w:r>
       <w:r>
         <w:t xml:space="preserve">per week. </w:t>
       </w:r>
       <w:r>
-        <w:t>Regional variation is also substantial, ranging from an average weekly spend per smoker of £39.37 in the Southwest compared to £54.12 in the Northeast.</w:t>
+        <w:t xml:space="preserve">The smokers in the 65+ age group spend the most of any group at £52.61 per week. </w:t>
+      </w:r>
+      <w:r>
+        <w:t>Regional variation is also substantial, ranging from an average weekly spend per smoker of £39.</w:t>
+      </w:r>
+      <w:r>
+        <w:t>49</w:t>
+      </w:r>
+      <w:r>
+        <w:t xml:space="preserve"> in the Southwest compared to £54.</w:t>
+      </w:r>
+      <w:r>
+        <w:t>28</w:t>
+      </w:r>
+      <w:r>
+        <w:t xml:space="preserve"> in the Northeast.</w:t>
+      </w:r>
+      <w:r>
+        <w:t xml:space="preserve"> This differential of </w:t>
+      </w:r>
+      <w:r>
+        <w:t xml:space="preserve">around </w:t>
+      </w:r>
+      <w:r>
+        <w:t>£15 per week between the highest-spending and lowest-spending regions amounts to a non-negligible £780 difference over a year.</w:t>
       </w:r>
     </w:p>
     <w:p>
@@ -829,7 +1128,37 @@
         <w:jc w:val="both"/>
       </w:pPr>
       <w:r>
-        <w:t xml:space="preserve">The smoke free dividend is the portion of spending on tobacco, which is not directly benefiting the local economy, due to being transferred to the treasury as tax revenue, manufacturers, or to criminals through the illicit trade. Of total retail sales of tobacco an estimated 7% is profit margin to the retailer </w:t>
+        <w:t xml:space="preserve">The smoke free dividend is </w:t>
+      </w:r>
+      <w:r>
+        <w:t xml:space="preserve">defined as </w:t>
+      </w:r>
+      <w:r>
+        <w:t xml:space="preserve">the portion of spending on </w:t>
+      </w:r>
+      <w:r>
+        <w:t>tobacco</w:t>
+      </w:r>
+      <w:r>
+        <w:t xml:space="preserve"> not directly benefiting the local economy, due to being transferred to the treasury as tax revenue, </w:t>
+      </w:r>
+      <w:r>
+        <w:t xml:space="preserve">to </w:t>
+      </w:r>
+      <w:r>
+        <w:t>manufacturers, or to criminals through the illicit trade.</w:t>
+      </w:r>
+      <w:r>
+        <w:t xml:space="preserve"> </w:t>
+      </w:r>
+      <w:r>
+        <w:t>There is, therefore,</w:t>
+      </w:r>
+      <w:r>
+        <w:t xml:space="preserve"> a potential “dividend” to the economy of this money not being spent on tobacco products.</w:t>
+      </w:r>
+      <w:r>
+        <w:t xml:space="preserve"> Of total retail sales of tobacco an estimated 7% is profit margin to the retailer </w:t>
       </w:r>
       <w:sdt>
         <w:sdtPr>
@@ -863,7 +1192,23 @@
         </w:sdtContent>
       </w:sdt>
       <w:r>
-        <w:t>. Of total annual expenditure on tobacco products from legal suppliers we therefore calculate 93% of that spending is smoke free dividend. We attribute all expenditure on illicit tobacco as smoke free dividend. The aggregate estimate of the share of illicit tobacco out of total tobacco expenditure</w:t>
+        <w:t xml:space="preserve">. Of total annual expenditure on tobacco products from legal suppliers we therefore calculate 93% of that spending is smoke free dividend. We attribute all expenditure on illicit tobacco as smoke free dividend. </w:t>
+      </w:r>
+    </w:p>
+    <w:p>
+      <w:pPr>
+        <w:jc w:val="both"/>
+      </w:pPr>
+    </w:p>
+    <w:p>
+      <w:pPr>
+        <w:jc w:val="both"/>
+      </w:pPr>
+      <w:r>
+        <w:t xml:space="preserve">We calculate and present the smoke free dividend at the local authority and government office region levels. </w:t>
+      </w:r>
+      <w:r>
+        <w:t>The aggregate estimate of the share of illicit tobacco out of total tobacco expenditure</w:t>
       </w:r>
       <w:r>
         <w:t>, across cigarettes and HRT,</w:t>
@@ -872,6 +1217,9 @@
         <w:t xml:space="preserve"> is approximately 10%</w:t>
       </w:r>
       <w:r>
+        <w:t>, based on our calculations of total legal and illicit tobacco spending in Table 1</w:t>
+      </w:r>
+      <w:r>
         <w:t>.</w:t>
       </w:r>
       <w:r>
@@ -887,7 +1235,19 @@
         <w:t xml:space="preserve"> percentage</w:t>
       </w:r>
       <w:r>
-        <w:t xml:space="preserve"> to each local area in our calculations to divide spending into legal and illicit.  </w:t>
+        <w:t xml:space="preserve"> to each local area </w:t>
+      </w:r>
+      <w:r>
+        <w:t>to</w:t>
+      </w:r>
+      <w:r>
+        <w:t xml:space="preserve"> divide spending into legal and illicit</w:t>
+      </w:r>
+      <w:r>
+        <w:t>:</w:t>
+      </w:r>
+      <w:r>
+        <w:t xml:space="preserve">  </w:t>
       </w:r>
     </w:p>
     <w:p>
@@ -934,22 +1294,6 @@
         </m:oMath>
       </m:oMathPara>
     </w:p>
-    <w:p>
-      <w:pPr>
-        <w:rPr>
-          <w:b/>
-          <w:bCs/>
-        </w:rPr>
-      </w:pPr>
-      <w:r>
-        <w:rPr>
-          <w:b/>
-          <w:bCs/>
-        </w:rPr>
-        <w:lastRenderedPageBreak/>
-        <w:t>Results</w:t>
-      </w:r>
-    </w:p>
     <w:p/>
     <w:p>
       <w:pPr>
@@ -959,10 +1303,25 @@
         <w:t xml:space="preserve">Table 3 presents estimates of the annual smoke free dividend by region. </w:t>
       </w:r>
       <w:r>
-        <w:t xml:space="preserve">In total we estimate that the approximately 6.1 million smokers spend a total of £14.652bn on tobacco products, of which £13.731bn is the potential dividend to making smoking completely obsolete. </w:t>
-      </w:r>
-      <w:r>
-        <w:t>There are</w:t>
+        <w:t>In total we estimate that the approximately 6.1 million smokers spend a total of £14.65</w:t>
+      </w:r>
+      <w:r>
+        <w:t>4</w:t>
+      </w:r>
+      <w:r>
+        <w:t>bn on tobacco products, of which £13.73</w:t>
+      </w:r>
+      <w:r>
+        <w:t>3</w:t>
+      </w:r>
+      <w:r>
+        <w:t xml:space="preserve">bn is the potential dividend to making smoking completely obsolete. </w:t>
+      </w:r>
+      <w:r>
+        <w:t>As previously illustrated in Table 2, there</w:t>
+      </w:r>
+      <w:r>
+        <w:t xml:space="preserve"> are</w:t>
       </w:r>
       <w:r>
         <w:t xml:space="preserve"> clear regional</w:t>
@@ -971,31 +1330,11 @@
         <w:t xml:space="preserve"> differences in the </w:t>
       </w:r>
       <w:r>
-        <w:t xml:space="preserve">average expenditure of smokers on tobacco, ranging from around £54 per smoker per week in the Northeast to just over £39 in the Southwest. This differential of £15 per week between the highest-spending and lowest-spending regions </w:t>
-      </w:r>
-      <w:r>
-        <w:t>amounts to a non-neg</w:t>
-      </w:r>
-      <w:r>
-        <w:t>l</w:t>
-      </w:r>
-      <w:r>
-        <w:t xml:space="preserve">igible £780 difference over a year. </w:t>
-      </w:r>
-    </w:p>
-    <w:p>
-      <w:pPr>
-        <w:jc w:val="both"/>
-      </w:pPr>
-    </w:p>
-    <w:p>
-      <w:pPr>
-        <w:jc w:val="both"/>
-        <w:rPr>
-          <w:b/>
-          <w:bCs/>
-        </w:rPr>
-      </w:pPr>
+        <w:t>average expenditure of smokers on tobacco, ranging from around £54 per smoker per week in the Northeast to just over £39 in the Southwest.</w:t>
+      </w:r>
+      <w:r>
+        <w:t xml:space="preserve"> </w:t>
+      </w:r>
       <w:r>
         <w:t>Th</w:t>
       </w:r>
@@ -1043,7 +1382,25 @@
         <w:jc w:val="both"/>
       </w:pPr>
       <w:r>
-        <w:t xml:space="preserve">As a region level analysis can mask considerable variation in local authorities within </w:t>
+        <w:t>As a region level analysis can mask considerable variation</w:t>
+      </w:r>
+      <w:r>
+        <w:t xml:space="preserve"> that exists</w:t>
+      </w:r>
+      <w:r>
+        <w:t xml:space="preserve"> </w:t>
+      </w:r>
+      <w:r>
+        <w:t>across</w:t>
+      </w:r>
+      <w:r>
+        <w:t xml:space="preserve"> local </w:t>
+      </w:r>
+      <w:r>
+        <w:t>areas</w:t>
+      </w:r>
+      <w:r>
+        <w:t xml:space="preserve"> within </w:t>
       </w:r>
       <w:r>
         <w:t>regions,</w:t>
@@ -1070,6 +1427,7 @@
         <w:t xml:space="preserve"> comparing </w:t>
       </w:r>
       <w:r>
+        <w:lastRenderedPageBreak/>
         <w:t>spending and income</w:t>
       </w:r>
       <w:r>
@@ -1279,11 +1637,7 @@
         <w:t xml:space="preserve"> </w:t>
       </w:r>
       <w:r>
-        <w:t xml:space="preserve">One possible explanation for the greater variation in </w:t>
-      </w:r>
-      <w:r>
-        <w:lastRenderedPageBreak/>
-        <w:t>consumption by levels of income relative to differences in spending is that there is geographic variation in the prices of similar products, with lower income areas also experiencing lower prices.</w:t>
+        <w:t>One possible explanation for the greater variation in consumption by levels of income relative to differences in spending is that there is geographic variation in the prices of similar products, with lower income areas also experiencing lower prices.</w:t>
       </w:r>
     </w:p>
     <w:p>
@@ -1365,11 +1719,6 @@
       <w:r>
         <w:t xml:space="preserve">geographic dispersion of higher and lower spending proportion local authorities. The UTLAs in the lowest deciles for tobacco spending as a proportion of income are generally in the Southeast, Southwest, and East of England. </w:t>
       </w:r>
-    </w:p>
-    <w:p>
-      <w:pPr>
-        <w:jc w:val="both"/>
-      </w:pPr>
     </w:p>
     <w:p>
       <w:pPr>
@@ -1393,6 +1742,7 @@
           <w:b/>
           <w:bCs/>
         </w:rPr>
+        <w:lastRenderedPageBreak/>
         <w:t>Discussion</w:t>
       </w:r>
     </w:p>
@@ -1697,7 +2047,7 @@
         <w:gridCol w:w="1161"/>
         <w:gridCol w:w="875"/>
         <w:gridCol w:w="3420"/>
-        <w:gridCol w:w="1092"/>
+        <w:gridCol w:w="1234"/>
         <w:gridCol w:w="875"/>
         <w:gridCol w:w="1255"/>
       </w:tblGrid>
@@ -1999,33 +2349,33 @@
         </w:tc>
         <w:tc>
           <w:tcPr>
-            <w:tcW w:w="1092" w:type="dxa"/>
-            <w:tcBorders>
-              <w:top w:val="nil"/>
-              <w:left w:val="nil"/>
-              <w:bottom w:val="nil"/>
-              <w:right w:val="nil"/>
-            </w:tcBorders>
-            <w:shd w:val="clear" w:color="auto" w:fill="auto"/>
-            <w:noWrap/>
-            <w:vAlign w:val="bottom"/>
-            <w:hideMark/>
-          </w:tcPr>
-          <w:p>
-            <w:pPr>
-              <w:rPr>
-                <w:rFonts w:ascii="Calibri" w:eastAsia="Times New Roman" w:hAnsi="Calibri" w:cs="Calibri"/>
-                <w:color w:val="000000"/>
-                <w:sz w:val="22"/>
-                <w:szCs w:val="22"/>
-                <w:lang w:eastAsia="en-GB"/>
-              </w:rPr>
-            </w:pPr>
-          </w:p>
-        </w:tc>
-        <w:tc>
-          <w:tcPr>
-            <w:tcW w:w="663" w:type="dxa"/>
+            <w:tcW w:w="1234" w:type="dxa"/>
+            <w:tcBorders>
+              <w:top w:val="nil"/>
+              <w:left w:val="nil"/>
+              <w:bottom w:val="nil"/>
+              <w:right w:val="nil"/>
+            </w:tcBorders>
+            <w:shd w:val="clear" w:color="auto" w:fill="auto"/>
+            <w:noWrap/>
+            <w:vAlign w:val="bottom"/>
+            <w:hideMark/>
+          </w:tcPr>
+          <w:p>
+            <w:pPr>
+              <w:rPr>
+                <w:rFonts w:ascii="Calibri" w:eastAsia="Times New Roman" w:hAnsi="Calibri" w:cs="Calibri"/>
+                <w:color w:val="000000"/>
+                <w:sz w:val="22"/>
+                <w:szCs w:val="22"/>
+                <w:lang w:eastAsia="en-GB"/>
+              </w:rPr>
+            </w:pPr>
+          </w:p>
+        </w:tc>
+        <w:tc>
+          <w:tcPr>
+            <w:tcW w:w="521" w:type="dxa"/>
             <w:tcBorders>
               <w:top w:val="nil"/>
               <w:left w:val="nil"/>
@@ -2229,33 +2579,33 @@
         </w:tc>
         <w:tc>
           <w:tcPr>
-            <w:tcW w:w="1092" w:type="dxa"/>
-            <w:tcBorders>
-              <w:top w:val="nil"/>
-              <w:left w:val="nil"/>
-              <w:bottom w:val="nil"/>
-              <w:right w:val="nil"/>
-            </w:tcBorders>
-            <w:shd w:val="clear" w:color="auto" w:fill="auto"/>
-            <w:noWrap/>
-            <w:vAlign w:val="bottom"/>
-            <w:hideMark/>
-          </w:tcPr>
-          <w:p>
-            <w:pPr>
-              <w:rPr>
-                <w:rFonts w:ascii="Calibri" w:eastAsia="Times New Roman" w:hAnsi="Calibri" w:cs="Calibri"/>
-                <w:color w:val="000000"/>
-                <w:sz w:val="22"/>
-                <w:szCs w:val="22"/>
-                <w:lang w:eastAsia="en-GB"/>
-              </w:rPr>
-            </w:pPr>
-          </w:p>
-        </w:tc>
-        <w:tc>
-          <w:tcPr>
-            <w:tcW w:w="663" w:type="dxa"/>
+            <w:tcW w:w="1234" w:type="dxa"/>
+            <w:tcBorders>
+              <w:top w:val="nil"/>
+              <w:left w:val="nil"/>
+              <w:bottom w:val="nil"/>
+              <w:right w:val="nil"/>
+            </w:tcBorders>
+            <w:shd w:val="clear" w:color="auto" w:fill="auto"/>
+            <w:noWrap/>
+            <w:vAlign w:val="bottom"/>
+            <w:hideMark/>
+          </w:tcPr>
+          <w:p>
+            <w:pPr>
+              <w:rPr>
+                <w:rFonts w:ascii="Calibri" w:eastAsia="Times New Roman" w:hAnsi="Calibri" w:cs="Calibri"/>
+                <w:color w:val="000000"/>
+                <w:sz w:val="22"/>
+                <w:szCs w:val="22"/>
+                <w:lang w:eastAsia="en-GB"/>
+              </w:rPr>
+            </w:pPr>
+          </w:p>
+        </w:tc>
+        <w:tc>
+          <w:tcPr>
+            <w:tcW w:w="521" w:type="dxa"/>
             <w:tcBorders>
               <w:top w:val="nil"/>
               <w:left w:val="nil"/>
@@ -2459,33 +2809,33 @@
         </w:tc>
         <w:tc>
           <w:tcPr>
-            <w:tcW w:w="1092" w:type="dxa"/>
-            <w:tcBorders>
-              <w:top w:val="nil"/>
-              <w:left w:val="nil"/>
-              <w:bottom w:val="nil"/>
-              <w:right w:val="nil"/>
-            </w:tcBorders>
-            <w:shd w:val="clear" w:color="auto" w:fill="auto"/>
-            <w:noWrap/>
-            <w:vAlign w:val="bottom"/>
-            <w:hideMark/>
-          </w:tcPr>
-          <w:p>
-            <w:pPr>
-              <w:rPr>
-                <w:rFonts w:ascii="Calibri" w:eastAsia="Times New Roman" w:hAnsi="Calibri" w:cs="Calibri"/>
-                <w:color w:val="000000"/>
-                <w:sz w:val="22"/>
-                <w:szCs w:val="22"/>
-                <w:lang w:eastAsia="en-GB"/>
-              </w:rPr>
-            </w:pPr>
-          </w:p>
-        </w:tc>
-        <w:tc>
-          <w:tcPr>
-            <w:tcW w:w="663" w:type="dxa"/>
+            <w:tcW w:w="1234" w:type="dxa"/>
+            <w:tcBorders>
+              <w:top w:val="nil"/>
+              <w:left w:val="nil"/>
+              <w:bottom w:val="nil"/>
+              <w:right w:val="nil"/>
+            </w:tcBorders>
+            <w:shd w:val="clear" w:color="auto" w:fill="auto"/>
+            <w:noWrap/>
+            <w:vAlign w:val="bottom"/>
+            <w:hideMark/>
+          </w:tcPr>
+          <w:p>
+            <w:pPr>
+              <w:rPr>
+                <w:rFonts w:ascii="Calibri" w:eastAsia="Times New Roman" w:hAnsi="Calibri" w:cs="Calibri"/>
+                <w:color w:val="000000"/>
+                <w:sz w:val="22"/>
+                <w:szCs w:val="22"/>
+                <w:lang w:eastAsia="en-GB"/>
+              </w:rPr>
+            </w:pPr>
+          </w:p>
+        </w:tc>
+        <w:tc>
+          <w:tcPr>
+            <w:tcW w:w="521" w:type="dxa"/>
             <w:tcBorders>
               <w:top w:val="nil"/>
               <w:left w:val="nil"/>
@@ -2573,16 +2923,16 @@
                 <w:color w:val="000000"/>
                 <w:sz w:val="22"/>
                 <w:szCs w:val="22"/>
-                <w:lang w:val="it-IT" w:eastAsia="en-GB"/>
-              </w:rPr>
-            </w:pPr>
-            <w:r>
-              <w:rPr>
-                <w:rFonts w:ascii="Calibri" w:eastAsia="Times New Roman" w:hAnsi="Calibri" w:cs="Calibri"/>
-                <w:color w:val="000000"/>
-                <w:sz w:val="22"/>
-                <w:szCs w:val="22"/>
-                <w:lang w:val="it-IT" w:eastAsia="en-GB"/>
+                <w:lang w:eastAsia="en-GB"/>
+              </w:rPr>
+            </w:pPr>
+            <w:r>
+              <w:rPr>
+                <w:rFonts w:ascii="Calibri" w:eastAsia="Times New Roman" w:hAnsi="Calibri" w:cs="Calibri"/>
+                <w:color w:val="000000"/>
+                <w:sz w:val="22"/>
+                <w:szCs w:val="22"/>
+                <w:lang w:eastAsia="en-GB"/>
               </w:rPr>
               <w:t>(4) Ad-Valorem tax (£ per pack)</w:t>
             </w:r>
@@ -2699,7 +3049,7 @@
         </w:tc>
         <w:tc>
           <w:tcPr>
-            <w:tcW w:w="1092" w:type="dxa"/>
+            <w:tcW w:w="1234" w:type="dxa"/>
             <w:tcBorders>
               <w:top w:val="nil"/>
               <w:left w:val="nil"/>
@@ -2735,7 +3085,7 @@
         </w:tc>
         <w:tc>
           <w:tcPr>
-            <w:tcW w:w="663" w:type="dxa"/>
+            <w:tcW w:w="521" w:type="dxa"/>
             <w:tcBorders>
               <w:top w:val="nil"/>
               <w:left w:val="nil"/>
@@ -2939,33 +3289,33 @@
         </w:tc>
         <w:tc>
           <w:tcPr>
-            <w:tcW w:w="1092" w:type="dxa"/>
-            <w:tcBorders>
-              <w:top w:val="nil"/>
-              <w:left w:val="nil"/>
-              <w:bottom w:val="nil"/>
-              <w:right w:val="nil"/>
-            </w:tcBorders>
-            <w:shd w:val="clear" w:color="auto" w:fill="auto"/>
-            <w:noWrap/>
-            <w:vAlign w:val="bottom"/>
-            <w:hideMark/>
-          </w:tcPr>
-          <w:p>
-            <w:pPr>
-              <w:rPr>
-                <w:rFonts w:ascii="Calibri" w:eastAsia="Times New Roman" w:hAnsi="Calibri" w:cs="Calibri"/>
-                <w:color w:val="000000"/>
-                <w:sz w:val="22"/>
-                <w:szCs w:val="22"/>
-                <w:lang w:eastAsia="en-GB"/>
-              </w:rPr>
-            </w:pPr>
-          </w:p>
-        </w:tc>
-        <w:tc>
-          <w:tcPr>
-            <w:tcW w:w="663" w:type="dxa"/>
+            <w:tcW w:w="1234" w:type="dxa"/>
+            <w:tcBorders>
+              <w:top w:val="nil"/>
+              <w:left w:val="nil"/>
+              <w:bottom w:val="nil"/>
+              <w:right w:val="nil"/>
+            </w:tcBorders>
+            <w:shd w:val="clear" w:color="auto" w:fill="auto"/>
+            <w:noWrap/>
+            <w:vAlign w:val="bottom"/>
+            <w:hideMark/>
+          </w:tcPr>
+          <w:p>
+            <w:pPr>
+              <w:rPr>
+                <w:rFonts w:ascii="Calibri" w:eastAsia="Times New Roman" w:hAnsi="Calibri" w:cs="Calibri"/>
+                <w:color w:val="000000"/>
+                <w:sz w:val="22"/>
+                <w:szCs w:val="22"/>
+                <w:lang w:eastAsia="en-GB"/>
+              </w:rPr>
+            </w:pPr>
+          </w:p>
+        </w:tc>
+        <w:tc>
+          <w:tcPr>
+            <w:tcW w:w="521" w:type="dxa"/>
             <w:tcBorders>
               <w:top w:val="nil"/>
               <w:left w:val="nil"/>
@@ -3179,7 +3529,7 @@
         </w:tc>
         <w:tc>
           <w:tcPr>
-            <w:tcW w:w="1092" w:type="dxa"/>
+            <w:tcW w:w="1234" w:type="dxa"/>
             <w:tcBorders>
               <w:top w:val="nil"/>
               <w:left w:val="nil"/>
@@ -3215,7 +3565,7 @@
         </w:tc>
         <w:tc>
           <w:tcPr>
-            <w:tcW w:w="663" w:type="dxa"/>
+            <w:tcW w:w="521" w:type="dxa"/>
             <w:tcBorders>
               <w:top w:val="nil"/>
               <w:left w:val="nil"/>
@@ -3420,7 +3770,7 @@
         </w:tc>
         <w:tc>
           <w:tcPr>
-            <w:tcW w:w="1092" w:type="dxa"/>
+            <w:tcW w:w="1234" w:type="dxa"/>
             <w:tcBorders>
               <w:top w:val="nil"/>
               <w:left w:val="nil"/>
@@ -3445,7 +3795,7 @@
         </w:tc>
         <w:tc>
           <w:tcPr>
-            <w:tcW w:w="663" w:type="dxa"/>
+            <w:tcW w:w="521" w:type="dxa"/>
             <w:tcBorders>
               <w:top w:val="nil"/>
               <w:left w:val="nil"/>
@@ -3645,7 +3995,7 @@
         </w:tc>
         <w:tc>
           <w:tcPr>
-            <w:tcW w:w="1092" w:type="dxa"/>
+            <w:tcW w:w="1234" w:type="dxa"/>
             <w:tcBorders>
               <w:top w:val="nil"/>
               <w:left w:val="nil"/>
@@ -3681,7 +4031,7 @@
         </w:tc>
         <w:tc>
           <w:tcPr>
-            <w:tcW w:w="663" w:type="dxa"/>
+            <w:tcW w:w="521" w:type="dxa"/>
             <w:tcBorders>
               <w:top w:val="nil"/>
               <w:left w:val="nil"/>
@@ -3780,7 +4130,29 @@
                 <w:szCs w:val="22"/>
                 <w:lang w:eastAsia="en-GB"/>
               </w:rPr>
-              <w:t>(9) Total legal cigarette spend (£m)</w:t>
+              <w:t xml:space="preserve">(9) Total legal cigarette </w:t>
+            </w:r>
+            <w:proofErr w:type="gramStart"/>
+            <w:r>
+              <w:rPr>
+                <w:rFonts w:ascii="Calibri" w:eastAsia="Times New Roman" w:hAnsi="Calibri" w:cs="Calibri"/>
+                <w:color w:val="000000"/>
+                <w:sz w:val="22"/>
+                <w:szCs w:val="22"/>
+                <w:lang w:eastAsia="en-GB"/>
+              </w:rPr>
+              <w:t>spend</w:t>
+            </w:r>
+            <w:proofErr w:type="gramEnd"/>
+            <w:r>
+              <w:rPr>
+                <w:rFonts w:ascii="Calibri" w:eastAsia="Times New Roman" w:hAnsi="Calibri" w:cs="Calibri"/>
+                <w:color w:val="000000"/>
+                <w:sz w:val="22"/>
+                <w:szCs w:val="22"/>
+                <w:lang w:eastAsia="en-GB"/>
+              </w:rPr>
+              <w:t xml:space="preserve"> (£m)</w:t>
             </w:r>
           </w:p>
         </w:tc>
@@ -3895,7 +4267,7 @@
         </w:tc>
         <w:tc>
           <w:tcPr>
-            <w:tcW w:w="1092" w:type="dxa"/>
+            <w:tcW w:w="1234" w:type="dxa"/>
             <w:tcBorders>
               <w:top w:val="nil"/>
               <w:left w:val="nil"/>
@@ -3931,7 +4303,7 @@
         </w:tc>
         <w:tc>
           <w:tcPr>
-            <w:tcW w:w="663" w:type="dxa"/>
+            <w:tcW w:w="521" w:type="dxa"/>
             <w:tcBorders>
               <w:top w:val="nil"/>
               <w:left w:val="nil"/>
@@ -4030,7 +4402,29 @@
                 <w:szCs w:val="22"/>
                 <w:lang w:eastAsia="en-GB"/>
               </w:rPr>
-              <w:t>(10) Total illicit cigarette spend (£m)</w:t>
+              <w:t xml:space="preserve">(10) Total illicit cigarette </w:t>
+            </w:r>
+            <w:proofErr w:type="gramStart"/>
+            <w:r>
+              <w:rPr>
+                <w:rFonts w:ascii="Calibri" w:eastAsia="Times New Roman" w:hAnsi="Calibri" w:cs="Calibri"/>
+                <w:color w:val="000000"/>
+                <w:sz w:val="22"/>
+                <w:szCs w:val="22"/>
+                <w:lang w:eastAsia="en-GB"/>
+              </w:rPr>
+              <w:t>spend</w:t>
+            </w:r>
+            <w:proofErr w:type="gramEnd"/>
+            <w:r>
+              <w:rPr>
+                <w:rFonts w:ascii="Calibri" w:eastAsia="Times New Roman" w:hAnsi="Calibri" w:cs="Calibri"/>
+                <w:color w:val="000000"/>
+                <w:sz w:val="22"/>
+                <w:szCs w:val="22"/>
+                <w:lang w:eastAsia="en-GB"/>
+              </w:rPr>
+              <w:t xml:space="preserve"> (£m)</w:t>
             </w:r>
           </w:p>
         </w:tc>
@@ -4135,33 +4529,33 @@
         </w:tc>
         <w:tc>
           <w:tcPr>
-            <w:tcW w:w="1092" w:type="dxa"/>
-            <w:tcBorders>
-              <w:top w:val="nil"/>
-              <w:left w:val="nil"/>
-              <w:bottom w:val="nil"/>
-              <w:right w:val="nil"/>
-            </w:tcBorders>
-            <w:shd w:val="clear" w:color="auto" w:fill="auto"/>
-            <w:noWrap/>
-            <w:vAlign w:val="bottom"/>
-            <w:hideMark/>
-          </w:tcPr>
-          <w:p>
-            <w:pPr>
-              <w:rPr>
-                <w:rFonts w:ascii="Calibri" w:eastAsia="Times New Roman" w:hAnsi="Calibri" w:cs="Calibri"/>
-                <w:color w:val="000000"/>
-                <w:sz w:val="22"/>
-                <w:szCs w:val="22"/>
-                <w:lang w:eastAsia="en-GB"/>
-              </w:rPr>
-            </w:pPr>
-          </w:p>
-        </w:tc>
-        <w:tc>
-          <w:tcPr>
-            <w:tcW w:w="663" w:type="dxa"/>
+            <w:tcW w:w="1234" w:type="dxa"/>
+            <w:tcBorders>
+              <w:top w:val="nil"/>
+              <w:left w:val="nil"/>
+              <w:bottom w:val="nil"/>
+              <w:right w:val="nil"/>
+            </w:tcBorders>
+            <w:shd w:val="clear" w:color="auto" w:fill="auto"/>
+            <w:noWrap/>
+            <w:vAlign w:val="bottom"/>
+            <w:hideMark/>
+          </w:tcPr>
+          <w:p>
+            <w:pPr>
+              <w:rPr>
+                <w:rFonts w:ascii="Calibri" w:eastAsia="Times New Roman" w:hAnsi="Calibri" w:cs="Calibri"/>
+                <w:color w:val="000000"/>
+                <w:sz w:val="22"/>
+                <w:szCs w:val="22"/>
+                <w:lang w:eastAsia="en-GB"/>
+              </w:rPr>
+            </w:pPr>
+          </w:p>
+        </w:tc>
+        <w:tc>
+          <w:tcPr>
+            <w:tcW w:w="521" w:type="dxa"/>
             <w:tcBorders>
               <w:top w:val="nil"/>
               <w:left w:val="nil"/>
@@ -4330,7 +4724,7 @@
         </w:tc>
         <w:tc>
           <w:tcPr>
-            <w:tcW w:w="1092" w:type="dxa"/>
+            <w:tcW w:w="1234" w:type="dxa"/>
             <w:tcBorders>
               <w:top w:val="nil"/>
               <w:left w:val="nil"/>
@@ -4355,7 +4749,7 @@
         </w:tc>
         <w:tc>
           <w:tcPr>
-            <w:tcW w:w="663" w:type="dxa"/>
+            <w:tcW w:w="521" w:type="dxa"/>
             <w:tcBorders>
               <w:top w:val="nil"/>
               <w:left w:val="nil"/>
@@ -4576,7 +4970,7 @@
         </w:tc>
         <w:tc>
           <w:tcPr>
-            <w:tcW w:w="1092" w:type="dxa"/>
+            <w:tcW w:w="1234" w:type="dxa"/>
             <w:tcBorders>
               <w:top w:val="nil"/>
               <w:left w:val="nil"/>
@@ -4601,7 +4995,7 @@
         </w:tc>
         <w:tc>
           <w:tcPr>
-            <w:tcW w:w="663" w:type="dxa"/>
+            <w:tcW w:w="521" w:type="dxa"/>
             <w:tcBorders>
               <w:top w:val="nil"/>
               <w:left w:val="nil"/>
@@ -4657,7 +5051,7 @@
                 <w:szCs w:val="22"/>
                 <w:lang w:eastAsia="en-GB"/>
               </w:rPr>
-              <w:t>7,591</w:t>
+              <w:t>8,152</w:t>
             </w:r>
           </w:p>
         </w:tc>
@@ -4690,6 +5084,7 @@
                 <w:lang w:eastAsia="en-GB"/>
               </w:rPr>
             </w:pPr>
+            <w:proofErr w:type="gramStart"/>
             <w:r>
               <w:rPr>
                 <w:rFonts w:ascii="Calibri" w:eastAsia="Times New Roman" w:hAnsi="Calibri" w:cs="Calibri"/>
@@ -4700,6 +5095,7 @@
               </w:rPr>
               <w:t>Dataset :</w:t>
             </w:r>
+            <w:proofErr w:type="gramEnd"/>
           </w:p>
         </w:tc>
         <w:tc>
@@ -4791,7 +5187,7 @@
         </w:tc>
         <w:tc>
           <w:tcPr>
-            <w:tcW w:w="1092" w:type="dxa"/>
+            <w:tcW w:w="1234" w:type="dxa"/>
             <w:tcBorders>
               <w:top w:val="nil"/>
               <w:left w:val="nil"/>
@@ -4816,7 +5212,7 @@
         </w:tc>
         <w:tc>
           <w:tcPr>
-            <w:tcW w:w="663" w:type="dxa"/>
+            <w:tcW w:w="521" w:type="dxa"/>
             <w:tcBorders>
               <w:top w:val="nil"/>
               <w:left w:val="nil"/>
@@ -4971,7 +5367,7 @@
         </w:tc>
         <w:tc>
           <w:tcPr>
-            <w:tcW w:w="1092" w:type="dxa"/>
+            <w:tcW w:w="1234" w:type="dxa"/>
             <w:tcBorders>
               <w:top w:val="nil"/>
               <w:left w:val="nil"/>
@@ -4996,7 +5392,7 @@
         </w:tc>
         <w:tc>
           <w:tcPr>
-            <w:tcW w:w="663" w:type="dxa"/>
+            <w:tcW w:w="521" w:type="dxa"/>
             <w:tcBorders>
               <w:top w:val="nil"/>
               <w:left w:val="nil"/>
@@ -5118,7 +5514,7 @@
                 <w:szCs w:val="22"/>
                 <w:lang w:eastAsia="en-GB"/>
               </w:rPr>
-              <w:t>1.929</w:t>
+              <w:t>1.796</w:t>
             </w:r>
           </w:p>
         </w:tc>
@@ -5176,7 +5572,7 @@
         </w:tc>
         <w:tc>
           <w:tcPr>
-            <w:tcW w:w="1092" w:type="dxa"/>
+            <w:tcW w:w="1234" w:type="dxa"/>
             <w:tcBorders>
               <w:top w:val="nil"/>
               <w:left w:val="nil"/>
@@ -5201,7 +5597,7 @@
         </w:tc>
         <w:tc>
           <w:tcPr>
-            <w:tcW w:w="663" w:type="dxa"/>
+            <w:tcW w:w="521" w:type="dxa"/>
             <w:tcBorders>
               <w:top w:val="nil"/>
               <w:left w:val="nil"/>
@@ -5344,7 +5740,7 @@
                 <w:szCs w:val="22"/>
                 <w:lang w:eastAsia="en-GB"/>
               </w:rPr>
-              <w:t xml:space="preserve">Group </w:t>
+              <w:t> </w:t>
             </w:r>
           </w:p>
         </w:tc>
@@ -5416,27 +5812,7 @@
                 <w:szCs w:val="22"/>
                 <w:lang w:eastAsia="en-GB"/>
               </w:rPr>
-              <w:t>Upshifted</w:t>
-            </w:r>
-            <w:r>
-              <w:rPr>
-                <w:rFonts w:ascii="Calibri" w:eastAsia="Times New Roman" w:hAnsi="Calibri" w:cs="Calibri"/>
-                <w:color w:val="000000"/>
-                <w:sz w:val="22"/>
-                <w:szCs w:val="22"/>
-                <w:lang w:eastAsia="en-GB"/>
-              </w:rPr>
-              <w:t>*</w:t>
-            </w:r>
-            <w:r>
-              <w:rPr>
-                <w:rFonts w:ascii="Calibri" w:eastAsia="Times New Roman" w:hAnsi="Calibri" w:cs="Calibri"/>
-                <w:color w:val="000000"/>
-                <w:sz w:val="22"/>
-                <w:szCs w:val="22"/>
-                <w:lang w:eastAsia="en-GB"/>
-              </w:rPr>
-              <w:t xml:space="preserve"> (£)</w:t>
+              <w:t>Upshifted (£)</w:t>
             </w:r>
           </w:p>
         </w:tc>
@@ -5540,7 +5916,7 @@
                 <w:szCs w:val="22"/>
                 <w:lang w:eastAsia="en-GB"/>
               </w:rPr>
-              <w:t>£23.81</w:t>
+              <w:t>£25.57</w:t>
             </w:r>
           </w:p>
         </w:tc>
@@ -5577,7 +5953,7 @@
                 <w:szCs w:val="22"/>
                 <w:lang w:eastAsia="en-GB"/>
               </w:rPr>
-              <w:t>£45.94</w:t>
+              <w:t>£45.93</w:t>
             </w:r>
           </w:p>
         </w:tc>
@@ -5691,7 +6067,7 @@
                 <w:szCs w:val="22"/>
                 <w:lang w:eastAsia="en-GB"/>
               </w:rPr>
-              <w:t>£23.17</w:t>
+              <w:t>£25.30</w:t>
             </w:r>
           </w:p>
         </w:tc>
@@ -5728,7 +6104,7 @@
                 <w:szCs w:val="22"/>
                 <w:lang w:eastAsia="en-GB"/>
               </w:rPr>
-              <w:t>£44.70</w:t>
+              <w:t>£45.45</w:t>
             </w:r>
           </w:p>
         </w:tc>
@@ -5833,7 +6209,7 @@
                 <w:szCs w:val="22"/>
                 <w:lang w:eastAsia="en-GB"/>
               </w:rPr>
-              <w:t>£24.21</w:t>
+              <w:t>£25.73</w:t>
             </w:r>
           </w:p>
         </w:tc>
@@ -5870,7 +6246,7 @@
                 <w:szCs w:val="22"/>
                 <w:lang w:eastAsia="en-GB"/>
               </w:rPr>
-              <w:t>£46.71</w:t>
+              <w:t>£46.22</w:t>
             </w:r>
           </w:p>
         </w:tc>
@@ -5984,7 +6360,7 @@
                 <w:szCs w:val="22"/>
                 <w:lang w:eastAsia="en-GB"/>
               </w:rPr>
-              <w:t>£23.88</w:t>
+              <w:t>£25.92</w:t>
             </w:r>
           </w:p>
         </w:tc>
@@ -6021,7 +6397,7 @@
                 <w:szCs w:val="22"/>
                 <w:lang w:eastAsia="en-GB"/>
               </w:rPr>
-              <w:t>£46.07</w:t>
+              <w:t>£46.55</w:t>
             </w:r>
           </w:p>
         </w:tc>
@@ -6126,7 +6502,7 @@
                 <w:szCs w:val="22"/>
                 <w:lang w:eastAsia="en-GB"/>
               </w:rPr>
-              <w:t>£23.74</w:t>
+              <w:t>£25.18</w:t>
             </w:r>
           </w:p>
         </w:tc>
@@ -6163,7 +6539,7 @@
                 <w:szCs w:val="22"/>
                 <w:lang w:eastAsia="en-GB"/>
               </w:rPr>
-              <w:t>£45.79</w:t>
+              <w:t>£45.23</w:t>
             </w:r>
           </w:p>
         </w:tc>
@@ -6277,7 +6653,7 @@
                 <w:szCs w:val="22"/>
                 <w:lang w:eastAsia="en-GB"/>
               </w:rPr>
-              <w:t>£18.39</w:t>
+              <w:t>£19.61</w:t>
             </w:r>
           </w:p>
         </w:tc>
@@ -6314,7 +6690,7 @@
                 <w:szCs w:val="22"/>
                 <w:lang w:eastAsia="en-GB"/>
               </w:rPr>
-              <w:t>£35.47</w:t>
+              <w:t>£35.22</w:t>
             </w:r>
           </w:p>
         </w:tc>
@@ -6419,7 +6795,7 @@
                 <w:szCs w:val="22"/>
                 <w:lang w:eastAsia="en-GB"/>
               </w:rPr>
-              <w:t>£22.94</w:t>
+              <w:t>£24.25</w:t>
             </w:r>
           </w:p>
         </w:tc>
@@ -6456,7 +6832,7 @@
                 <w:szCs w:val="22"/>
                 <w:lang w:eastAsia="en-GB"/>
               </w:rPr>
-              <w:t>£44.26</w:t>
+              <w:t>£43.56</w:t>
             </w:r>
           </w:p>
         </w:tc>
@@ -6561,7 +6937,7 @@
                 <w:szCs w:val="22"/>
                 <w:lang w:eastAsia="en-GB"/>
               </w:rPr>
-              <w:t>£24.98</w:t>
+              <w:t>£26.54</w:t>
             </w:r>
           </w:p>
         </w:tc>
@@ -6598,7 +6974,7 @@
                 <w:szCs w:val="22"/>
                 <w:lang w:eastAsia="en-GB"/>
               </w:rPr>
-              <w:t>£48.20</w:t>
+              <w:t>£47.68</w:t>
             </w:r>
           </w:p>
         </w:tc>
@@ -6703,7 +7079,7 @@
                 <w:szCs w:val="22"/>
                 <w:lang w:eastAsia="en-GB"/>
               </w:rPr>
-              <w:t>£26.15</w:t>
+              <w:t>£27.86</w:t>
             </w:r>
           </w:p>
         </w:tc>
@@ -6740,7 +7116,7 @@
                 <w:szCs w:val="22"/>
                 <w:lang w:eastAsia="en-GB"/>
               </w:rPr>
-              <w:t>£50.44</w:t>
+              <w:t>£50.05</w:t>
             </w:r>
           </w:p>
         </w:tc>
@@ -6845,7 +7221,7 @@
                 <w:szCs w:val="22"/>
                 <w:lang w:eastAsia="en-GB"/>
               </w:rPr>
-              <w:t>£26.48</w:t>
+              <w:t>£28.64</w:t>
             </w:r>
           </w:p>
         </w:tc>
@@ -6882,7 +7258,7 @@
                 <w:szCs w:val="22"/>
                 <w:lang w:eastAsia="en-GB"/>
               </w:rPr>
-              <w:t>£51.09</w:t>
+              <w:t>£51.45</w:t>
             </w:r>
           </w:p>
         </w:tc>
@@ -6987,7 +7363,7 @@
                 <w:szCs w:val="22"/>
                 <w:lang w:eastAsia="en-GB"/>
               </w:rPr>
-              <w:t>£25.65</w:t>
+              <w:t>£29.29</w:t>
             </w:r>
           </w:p>
         </w:tc>
@@ -7024,7 +7400,7 @@
                 <w:szCs w:val="22"/>
                 <w:lang w:eastAsia="en-GB"/>
               </w:rPr>
-              <w:t>£49.49</w:t>
+              <w:t>£52.61</w:t>
             </w:r>
           </w:p>
         </w:tc>
@@ -7138,7 +7514,7 @@
                 <w:szCs w:val="22"/>
                 <w:lang w:eastAsia="en-GB"/>
               </w:rPr>
-              <w:t>£24.51</w:t>
+              <w:t>£25.70</w:t>
             </w:r>
           </w:p>
         </w:tc>
@@ -7175,7 +7551,7 @@
                 <w:szCs w:val="22"/>
                 <w:lang w:eastAsia="en-GB"/>
               </w:rPr>
-              <w:t>£47.29</w:t>
+              <w:t>£46.17</w:t>
             </w:r>
           </w:p>
         </w:tc>
@@ -7280,7 +7656,7 @@
                 <w:szCs w:val="22"/>
                 <w:lang w:eastAsia="en-GB"/>
               </w:rPr>
-              <w:t>£24.10</w:t>
+              <w:t>£25.80</w:t>
             </w:r>
           </w:p>
         </w:tc>
@@ -7317,7 +7693,7 @@
                 <w:szCs w:val="22"/>
                 <w:lang w:eastAsia="en-GB"/>
               </w:rPr>
-              <w:t>£46.49</w:t>
+              <w:t>£46.34</w:t>
             </w:r>
           </w:p>
         </w:tc>
@@ -7422,7 +7798,7 @@
                 <w:szCs w:val="22"/>
                 <w:lang w:eastAsia="en-GB"/>
               </w:rPr>
-              <w:t>£23.48</w:t>
+              <w:t>£25.86</w:t>
             </w:r>
           </w:p>
         </w:tc>
@@ -7459,7 +7835,7 @@
                 <w:szCs w:val="22"/>
                 <w:lang w:eastAsia="en-GB"/>
               </w:rPr>
-              <w:t>£45.29</w:t>
+              <w:t>£46.46</w:t>
             </w:r>
           </w:p>
         </w:tc>
@@ -7519,6 +7895,7 @@
                 <w:lang w:eastAsia="en-GB"/>
               </w:rPr>
             </w:pPr>
+            <w:proofErr w:type="gramStart"/>
             <w:r>
               <w:rPr>
                 <w:rFonts w:ascii="Calibri" w:eastAsia="Times New Roman" w:hAnsi="Calibri" w:cs="Calibri"/>
@@ -7529,6 +7906,7 @@
               </w:rPr>
               <w:t>North East</w:t>
             </w:r>
+            <w:proofErr w:type="gramEnd"/>
           </w:p>
         </w:tc>
         <w:tc>
@@ -7564,7 +7942,7 @@
                 <w:szCs w:val="22"/>
                 <w:lang w:eastAsia="en-GB"/>
               </w:rPr>
-              <w:t>£28.05</w:t>
+              <w:t>£30.22</w:t>
             </w:r>
           </w:p>
         </w:tc>
@@ -7601,7 +7979,7 @@
                 <w:szCs w:val="22"/>
                 <w:lang w:eastAsia="en-GB"/>
               </w:rPr>
-              <w:t>£54.12</w:t>
+              <w:t>£54.28</w:t>
             </w:r>
           </w:p>
         </w:tc>
@@ -7661,6 +8039,7 @@
                 <w:lang w:eastAsia="en-GB"/>
               </w:rPr>
             </w:pPr>
+            <w:proofErr w:type="gramStart"/>
             <w:r>
               <w:rPr>
                 <w:rFonts w:ascii="Calibri" w:eastAsia="Times New Roman" w:hAnsi="Calibri" w:cs="Calibri"/>
@@ -7671,6 +8050,7 @@
               </w:rPr>
               <w:t>North West</w:t>
             </w:r>
+            <w:proofErr w:type="gramEnd"/>
           </w:p>
         </w:tc>
         <w:tc>
@@ -7706,7 +8086,7 @@
                 <w:szCs w:val="22"/>
                 <w:lang w:eastAsia="en-GB"/>
               </w:rPr>
-              <w:t>£24.11</w:t>
+              <w:t>£25.62</w:t>
             </w:r>
           </w:p>
         </w:tc>
@@ -7743,7 +8123,7 @@
                 <w:szCs w:val="22"/>
                 <w:lang w:eastAsia="en-GB"/>
               </w:rPr>
-              <w:t>£46.50</w:t>
+              <w:t>£46.03</w:t>
             </w:r>
           </w:p>
         </w:tc>
@@ -7803,6 +8183,7 @@
                 <w:lang w:eastAsia="en-GB"/>
               </w:rPr>
             </w:pPr>
+            <w:proofErr w:type="gramStart"/>
             <w:r>
               <w:rPr>
                 <w:rFonts w:ascii="Calibri" w:eastAsia="Times New Roman" w:hAnsi="Calibri" w:cs="Calibri"/>
@@ -7813,6 +8194,7 @@
               </w:rPr>
               <w:t>South East</w:t>
             </w:r>
+            <w:proofErr w:type="gramEnd"/>
           </w:p>
         </w:tc>
         <w:tc>
@@ -7848,7 +8230,7 @@
                 <w:szCs w:val="22"/>
                 <w:lang w:eastAsia="en-GB"/>
               </w:rPr>
-              <w:t>£23.06</w:t>
+              <w:t>£24.75</w:t>
             </w:r>
           </w:p>
         </w:tc>
@@ -7885,7 +8267,7 @@
                 <w:szCs w:val="22"/>
                 <w:lang w:eastAsia="en-GB"/>
               </w:rPr>
-              <w:t>£44.49</w:t>
+              <w:t>£44.47</w:t>
             </w:r>
           </w:p>
         </w:tc>
@@ -7945,6 +8327,7 @@
                 <w:lang w:eastAsia="en-GB"/>
               </w:rPr>
             </w:pPr>
+            <w:proofErr w:type="gramStart"/>
             <w:r>
               <w:rPr>
                 <w:rFonts w:ascii="Calibri" w:eastAsia="Times New Roman" w:hAnsi="Calibri" w:cs="Calibri"/>
@@ -7955,6 +8338,7 @@
               </w:rPr>
               <w:t>South West</w:t>
             </w:r>
+            <w:proofErr w:type="gramEnd"/>
           </w:p>
         </w:tc>
         <w:tc>
@@ -7990,7 +8374,7 @@
                 <w:szCs w:val="22"/>
                 <w:lang w:eastAsia="en-GB"/>
               </w:rPr>
-              <w:t>£20.41</w:t>
+              <w:t>£21.99</w:t>
             </w:r>
           </w:p>
         </w:tc>
@@ -8027,7 +8411,7 @@
                 <w:szCs w:val="22"/>
                 <w:lang w:eastAsia="en-GB"/>
               </w:rPr>
-              <w:t>£39.37</w:t>
+              <w:t>£39.49</w:t>
             </w:r>
           </w:p>
         </w:tc>
@@ -8132,7 +8516,7 @@
                 <w:szCs w:val="22"/>
                 <w:lang w:eastAsia="en-GB"/>
               </w:rPr>
-              <w:t>£24.73</w:t>
+              <w:t>£26.74</w:t>
             </w:r>
           </w:p>
         </w:tc>
@@ -8169,7 +8553,7 @@
                 <w:szCs w:val="22"/>
                 <w:lang w:eastAsia="en-GB"/>
               </w:rPr>
-              <w:t>£47.71</w:t>
+              <w:t>£48.03</w:t>
             </w:r>
           </w:p>
         </w:tc>
@@ -8283,7 +8667,7 @@
                 <w:szCs w:val="22"/>
                 <w:lang w:eastAsia="en-GB"/>
               </w:rPr>
-              <w:t>£24.33</w:t>
+              <w:t>£25.96</w:t>
             </w:r>
           </w:p>
         </w:tc>
@@ -8320,12 +8704,20 @@
                 <w:szCs w:val="22"/>
                 <w:lang w:eastAsia="en-GB"/>
               </w:rPr>
-              <w:t>£46.93</w:t>
+              <w:t>£46.64</w:t>
             </w:r>
           </w:p>
         </w:tc>
       </w:tr>
     </w:tbl>
+    <w:p>
+      <w:pPr>
+        <w:rPr>
+          <w:b/>
+          <w:bCs/>
+        </w:rPr>
+      </w:pPr>
+    </w:p>
     <w:p>
       <w:pPr>
         <w:rPr>
@@ -8379,22 +8771,6 @@
         <w:t>) Smoke free dividend estimates by region</w:t>
       </w:r>
     </w:p>
-    <w:p>
-      <w:pPr>
-        <w:rPr>
-          <w:b/>
-          <w:bCs/>
-        </w:rPr>
-      </w:pPr>
-    </w:p>
-    <w:p>
-      <w:pPr>
-        <w:rPr>
-          <w:b/>
-          <w:bCs/>
-        </w:rPr>
-      </w:pPr>
-    </w:p>
     <w:tbl>
       <w:tblPr>
         <w:tblW w:w="8420" w:type="dxa"/>
@@ -8588,7 +8964,29 @@
                 <w:szCs w:val="22"/>
                 <w:lang w:eastAsia="en-GB"/>
               </w:rPr>
-              <w:t>% of Income on Tobacco</w:t>
+              <w:t xml:space="preserve">% </w:t>
+            </w:r>
+            <w:proofErr w:type="gramStart"/>
+            <w:r>
+              <w:rPr>
+                <w:rFonts w:ascii="Calibri" w:eastAsia="Times New Roman" w:hAnsi="Calibri" w:cs="Calibri"/>
+                <w:color w:val="000000"/>
+                <w:sz w:val="22"/>
+                <w:szCs w:val="22"/>
+                <w:lang w:eastAsia="en-GB"/>
+              </w:rPr>
+              <w:t>of</w:t>
+            </w:r>
+            <w:proofErr w:type="gramEnd"/>
+            <w:r>
+              <w:rPr>
+                <w:rFonts w:ascii="Calibri" w:eastAsia="Times New Roman" w:hAnsi="Calibri" w:cs="Calibri"/>
+                <w:color w:val="000000"/>
+                <w:sz w:val="22"/>
+                <w:szCs w:val="22"/>
+                <w:lang w:eastAsia="en-GB"/>
+              </w:rPr>
+              <w:t xml:space="preserve"> Income on Tobacco</w:t>
             </w:r>
           </w:p>
         </w:tc>
@@ -8702,7 +9100,7 @@
                 <w:szCs w:val="22"/>
                 <w:lang w:eastAsia="en-GB"/>
               </w:rPr>
-              <w:t>£47.29</w:t>
+              <w:t>£46.17</w:t>
             </w:r>
           </w:p>
         </w:tc>
@@ -8776,7 +9174,7 @@
                 <w:szCs w:val="22"/>
                 <w:lang w:eastAsia="en-GB"/>
               </w:rPr>
-              <w:t>£1,394</w:t>
+              <w:t>£1,361</w:t>
             </w:r>
           </w:p>
         </w:tc>
@@ -8813,7 +9211,7 @@
                 <w:szCs w:val="22"/>
                 <w:lang w:eastAsia="en-GB"/>
               </w:rPr>
-              <w:t>8.69%</w:t>
+              <w:t>8.49%</w:t>
             </w:r>
           </w:p>
         </w:tc>
@@ -8850,7 +9248,7 @@
                 <w:szCs w:val="22"/>
                 <w:lang w:eastAsia="en-GB"/>
               </w:rPr>
-              <w:t>£1,306</w:t>
+              <w:t>£1,275</w:t>
             </w:r>
           </w:p>
         </w:tc>
@@ -8928,7 +9326,7 @@
                 <w:szCs w:val="22"/>
                 <w:lang w:eastAsia="en-GB"/>
               </w:rPr>
-              <w:t>£46.49</w:t>
+              <w:t>£46.34</w:t>
             </w:r>
           </w:p>
         </w:tc>
@@ -9002,7 +9400,7 @@
                 <w:szCs w:val="22"/>
                 <w:lang w:eastAsia="en-GB"/>
               </w:rPr>
-              <w:t>£1,619</w:t>
+              <w:t>£1,614</w:t>
             </w:r>
           </w:p>
         </w:tc>
@@ -9039,7 +9437,7 @@
                 <w:szCs w:val="22"/>
                 <w:lang w:eastAsia="en-GB"/>
               </w:rPr>
-              <w:t>8.07%</w:t>
+              <w:t>8.05%</w:t>
             </w:r>
           </w:p>
         </w:tc>
@@ -9076,7 +9474,7 @@
                 <w:szCs w:val="22"/>
                 <w:lang w:eastAsia="en-GB"/>
               </w:rPr>
-              <w:t>£1,518</w:t>
+              <w:t>£1,513</w:t>
             </w:r>
           </w:p>
         </w:tc>
@@ -9154,7 +9552,7 @@
                 <w:szCs w:val="22"/>
                 <w:lang w:eastAsia="en-GB"/>
               </w:rPr>
-              <w:t>£45.29</w:t>
+              <w:t>£46.46</w:t>
             </w:r>
           </w:p>
         </w:tc>
@@ -9228,7 +9626,7 @@
                 <w:szCs w:val="22"/>
                 <w:lang w:eastAsia="en-GB"/>
               </w:rPr>
-              <w:t>£2,112</w:t>
+              <w:t>£2,166</w:t>
             </w:r>
           </w:p>
         </w:tc>
@@ -9265,7 +9663,7 @@
                 <w:szCs w:val="22"/>
                 <w:lang w:eastAsia="en-GB"/>
               </w:rPr>
-              <w:t>7.47%</w:t>
+              <w:t>7.66%</w:t>
             </w:r>
           </w:p>
         </w:tc>
@@ -9302,7 +9700,7 @@
                 <w:szCs w:val="22"/>
                 <w:lang w:eastAsia="en-GB"/>
               </w:rPr>
-              <w:t>£1,979</w:t>
+              <w:t>£2,030</w:t>
             </w:r>
           </w:p>
         </w:tc>
@@ -9335,6 +9733,7 @@
                 <w:lang w:eastAsia="en-GB"/>
               </w:rPr>
             </w:pPr>
+            <w:proofErr w:type="gramStart"/>
             <w:r>
               <w:rPr>
                 <w:rFonts w:ascii="Calibri" w:eastAsia="Times New Roman" w:hAnsi="Calibri" w:cs="Calibri"/>
@@ -9345,6 +9744,7 @@
               </w:rPr>
               <w:t>North East</w:t>
             </w:r>
+            <w:proofErr w:type="gramEnd"/>
           </w:p>
         </w:tc>
         <w:tc>
@@ -9380,7 +9780,7 @@
                 <w:szCs w:val="22"/>
                 <w:lang w:eastAsia="en-GB"/>
               </w:rPr>
-              <w:t>£54.12</w:t>
+              <w:t>£54.28</w:t>
             </w:r>
           </w:p>
         </w:tc>
@@ -9454,7 +9854,7 @@
                 <w:szCs w:val="22"/>
                 <w:lang w:eastAsia="en-GB"/>
               </w:rPr>
-              <w:t>£919</w:t>
+              <w:t>£921</w:t>
             </w:r>
           </w:p>
         </w:tc>
@@ -9491,7 +9891,7 @@
                 <w:szCs w:val="22"/>
                 <w:lang w:eastAsia="en-GB"/>
               </w:rPr>
-              <w:t>11.35%</w:t>
+              <w:t>11.38%</w:t>
             </w:r>
           </w:p>
         </w:tc>
@@ -9528,7 +9928,7 @@
                 <w:szCs w:val="22"/>
                 <w:lang w:eastAsia="en-GB"/>
               </w:rPr>
-              <w:t>£861</w:t>
+              <w:t>£864</w:t>
             </w:r>
           </w:p>
         </w:tc>
@@ -9561,6 +9961,7 @@
                 <w:lang w:eastAsia="en-GB"/>
               </w:rPr>
             </w:pPr>
+            <w:proofErr w:type="gramStart"/>
             <w:r>
               <w:rPr>
                 <w:rFonts w:ascii="Calibri" w:eastAsia="Times New Roman" w:hAnsi="Calibri" w:cs="Calibri"/>
@@ -9571,6 +9972,7 @@
               </w:rPr>
               <w:t>North West</w:t>
             </w:r>
+            <w:proofErr w:type="gramEnd"/>
           </w:p>
         </w:tc>
         <w:tc>
@@ -9606,7 +10008,7 @@
                 <w:szCs w:val="22"/>
                 <w:lang w:eastAsia="en-GB"/>
               </w:rPr>
-              <w:t>£46.50</w:t>
+              <w:t>£46.03</w:t>
             </w:r>
           </w:p>
         </w:tc>
@@ -9680,7 +10082,7 @@
                 <w:szCs w:val="22"/>
                 <w:lang w:eastAsia="en-GB"/>
               </w:rPr>
-              <w:t>£2,026</w:t>
+              <w:t>£2,005</w:t>
             </w:r>
           </w:p>
         </w:tc>
@@ -9717,7 +10119,7 @@
                 <w:szCs w:val="22"/>
                 <w:lang w:eastAsia="en-GB"/>
               </w:rPr>
-              <w:t>9.58%</w:t>
+              <w:t>9.49%</w:t>
             </w:r>
           </w:p>
         </w:tc>
@@ -9754,7 +10156,7 @@
                 <w:szCs w:val="22"/>
                 <w:lang w:eastAsia="en-GB"/>
               </w:rPr>
-              <w:t>£1,899</w:t>
+              <w:t>£1,879</w:t>
             </w:r>
           </w:p>
         </w:tc>
@@ -9787,6 +10189,7 @@
                 <w:lang w:eastAsia="en-GB"/>
               </w:rPr>
             </w:pPr>
+            <w:proofErr w:type="gramStart"/>
             <w:r>
               <w:rPr>
                 <w:rFonts w:ascii="Calibri" w:eastAsia="Times New Roman" w:hAnsi="Calibri" w:cs="Calibri"/>
@@ -9797,6 +10200,7 @@
               </w:rPr>
               <w:t>South East</w:t>
             </w:r>
+            <w:proofErr w:type="gramEnd"/>
           </w:p>
         </w:tc>
         <w:tc>
@@ -9832,7 +10236,7 @@
                 <w:szCs w:val="22"/>
                 <w:lang w:eastAsia="en-GB"/>
               </w:rPr>
-              <w:t>£44.49</w:t>
+              <w:t>£44.47</w:t>
             </w:r>
           </w:p>
         </w:tc>
@@ -10013,6 +10417,7 @@
                 <w:lang w:eastAsia="en-GB"/>
               </w:rPr>
             </w:pPr>
+            <w:proofErr w:type="gramStart"/>
             <w:r>
               <w:rPr>
                 <w:rFonts w:ascii="Calibri" w:eastAsia="Times New Roman" w:hAnsi="Calibri" w:cs="Calibri"/>
@@ -10023,6 +10428,7 @@
               </w:rPr>
               <w:t>South West</w:t>
             </w:r>
+            <w:proofErr w:type="gramEnd"/>
           </w:p>
         </w:tc>
         <w:tc>
@@ -10058,7 +10464,7 @@
                 <w:szCs w:val="22"/>
                 <w:lang w:eastAsia="en-GB"/>
               </w:rPr>
-              <w:t>£39.37</w:t>
+              <w:t>£39.49</w:t>
             </w:r>
           </w:p>
         </w:tc>
@@ -10132,7 +10538,7 @@
                 <w:szCs w:val="22"/>
                 <w:lang w:eastAsia="en-GB"/>
               </w:rPr>
-              <w:t>£1,294</w:t>
+              <w:t>£1,298</w:t>
             </w:r>
           </w:p>
         </w:tc>
@@ -10169,7 +10575,7 @@
                 <w:szCs w:val="22"/>
                 <w:lang w:eastAsia="en-GB"/>
               </w:rPr>
-              <w:t>7.40%</w:t>
+              <w:t>7.42%</w:t>
             </w:r>
           </w:p>
         </w:tc>
@@ -10206,7 +10612,7 @@
                 <w:szCs w:val="22"/>
                 <w:lang w:eastAsia="en-GB"/>
               </w:rPr>
-              <w:t>£1,212</w:t>
+              <w:t>£1,216</w:t>
             </w:r>
           </w:p>
         </w:tc>
@@ -10284,7 +10690,7 @@
                 <w:szCs w:val="22"/>
                 <w:lang w:eastAsia="en-GB"/>
               </w:rPr>
-              <w:t>£47.71</w:t>
+              <w:t>£48.03</w:t>
             </w:r>
           </w:p>
         </w:tc>
@@ -10358,7 +10764,7 @@
                 <w:szCs w:val="22"/>
                 <w:lang w:eastAsia="en-GB"/>
               </w:rPr>
-              <w:t>£1,613</w:t>
+              <w:t>£1,624</w:t>
             </w:r>
           </w:p>
         </w:tc>
@@ -10395,7 +10801,7 @@
                 <w:szCs w:val="22"/>
                 <w:lang w:eastAsia="en-GB"/>
               </w:rPr>
-              <w:t>9.65%</w:t>
+              <w:t>9.72%</w:t>
             </w:r>
           </w:p>
         </w:tc>
@@ -10432,7 +10838,7 @@
                 <w:szCs w:val="22"/>
                 <w:lang w:eastAsia="en-GB"/>
               </w:rPr>
-              <w:t>£1,512</w:t>
+              <w:t>£1,522</w:t>
             </w:r>
           </w:p>
         </w:tc>
@@ -10510,7 +10916,7 @@
                 <w:szCs w:val="22"/>
                 <w:lang w:eastAsia="en-GB"/>
               </w:rPr>
-              <w:t>£46.93</w:t>
+              <w:t>£46.64</w:t>
             </w:r>
           </w:p>
         </w:tc>
@@ -10584,7 +10990,7 @@
                 <w:szCs w:val="22"/>
                 <w:lang w:eastAsia="en-GB"/>
               </w:rPr>
-              <w:t>£1,654</w:t>
+              <w:t>£1,644</w:t>
             </w:r>
           </w:p>
         </w:tc>
@@ -10621,7 +11027,7 @@
                 <w:szCs w:val="22"/>
                 <w:lang w:eastAsia="en-GB"/>
               </w:rPr>
-              <w:t>9.40%</w:t>
+              <w:t>9.34%</w:t>
             </w:r>
           </w:p>
         </w:tc>
@@ -10658,7 +11064,7 @@
                 <w:szCs w:val="22"/>
                 <w:lang w:eastAsia="en-GB"/>
               </w:rPr>
-              <w:t>£1,550</w:t>
+              <w:t>£1,540</w:t>
             </w:r>
           </w:p>
         </w:tc>
@@ -10966,7 +11372,7 @@
                 <w:szCs w:val="22"/>
                 <w:lang w:eastAsia="en-GB"/>
               </w:rPr>
-              <w:t>£14,652</w:t>
+              <w:t>£14,654</w:t>
             </w:r>
           </w:p>
         </w:tc>
@@ -11039,12 +11445,20 @@
                 <w:szCs w:val="22"/>
                 <w:lang w:eastAsia="en-GB"/>
               </w:rPr>
-              <w:t>£13,731</w:t>
+              <w:t>£13,733</w:t>
             </w:r>
           </w:p>
         </w:tc>
       </w:tr>
     </w:tbl>
+    <w:p>
+      <w:pPr>
+        <w:rPr>
+          <w:b/>
+          <w:bCs/>
+        </w:rPr>
+      </w:pPr>
+    </w:p>
     <w:p>
       <w:pPr>
         <w:rPr>
@@ -11900,7 +12314,7 @@
 </file>
 
 <file path=word/styles.xml><?xml version="1.0" encoding="utf-8"?>
-<w:styles xmlns:mc="http://schemas.openxmlformats.org/markup-compatibility/2006" xmlns:r="http://schemas.openxmlformats.org/officeDocument/2006/relationships" xmlns:w="http://schemas.openxmlformats.org/wordprocessingml/2006/main" xmlns:w14="http://schemas.microsoft.com/office/word/2010/wordml" xmlns:w15="http://schemas.microsoft.com/office/word/2012/wordml" xmlns:w16cex="http://schemas.microsoft.com/office/word/2018/wordml/cex" xmlns:w16cid="http://schemas.microsoft.com/office/word/2016/wordml/cid" xmlns:w16="http://schemas.microsoft.com/office/word/2018/wordml" xmlns:w16se="http://schemas.microsoft.com/office/word/2015/wordml/symex" mc:Ignorable="w14 w15 w16se w16cid w16 w16cex">
+<w:styles xmlns:mc="http://schemas.openxmlformats.org/markup-compatibility/2006" xmlns:r="http://schemas.openxmlformats.org/officeDocument/2006/relationships" xmlns:w="http://schemas.openxmlformats.org/wordprocessingml/2006/main" xmlns:w14="http://schemas.microsoft.com/office/word/2010/wordml" xmlns:w15="http://schemas.microsoft.com/office/word/2012/wordml" xmlns:w16cex="http://schemas.microsoft.com/office/word/2018/wordml/cex" xmlns:w16cid="http://schemas.microsoft.com/office/word/2016/wordml/cid" xmlns:w16="http://schemas.microsoft.com/office/word/2018/wordml" xmlns:w16sdtdh="http://schemas.microsoft.com/office/word/2020/wordml/sdtdatahash" xmlns:w16se="http://schemas.microsoft.com/office/word/2015/wordml/symex" mc:Ignorable="w14 w15 w16se w16cid w16 w16cex w16sdtdh">
   <w:docDefaults>
     <w:rPrDefault>
       <w:rPr>

</xml_diff>